<commit_message>
data manipulation - dplyr
</commit_message>
<xml_diff>
--- a/R/R.docx
+++ b/R/R.docx
@@ -5,10 +5,12 @@
     <w:p>
       <w:pPr>
         <w:pStyle w:val="Heading1"/>
+        <w:spacing w:line="240" w:lineRule="auto"/>
         <w:rPr>
           <w:rFonts w:ascii="Nunito" w:hAnsi="Nunito"/>
           <w:b w:val="0"/>
           <w:bCs w:val="0"/>
+          <w:szCs w:val="24"/>
           <w:u w:val="none"/>
         </w:rPr>
       </w:pPr>
@@ -17,6 +19,7 @@
           <w:rFonts w:ascii="Nunito" w:hAnsi="Nunito"/>
           <w:b w:val="0"/>
           <w:bCs w:val="0"/>
+          <w:szCs w:val="24"/>
           <w:u w:val="none"/>
         </w:rPr>
         <w:t>R</w:t>
@@ -26,6 +29,7 @@
           <w:rFonts w:ascii="Nunito" w:hAnsi="Nunito"/>
           <w:b w:val="0"/>
           <w:bCs w:val="0"/>
+          <w:szCs w:val="24"/>
           <w:u w:val="none"/>
         </w:rPr>
         <w:t xml:space="preserve"> Programming</w:t>
@@ -35,6 +39,7 @@
           <w:rFonts w:ascii="Nunito" w:hAnsi="Nunito"/>
           <w:b w:val="0"/>
           <w:bCs w:val="0"/>
+          <w:szCs w:val="24"/>
           <w:u w:val="none"/>
         </w:rPr>
         <w:t>:</w:t>
@@ -225,14 +230,17 @@
     <w:p>
       <w:pPr>
         <w:pStyle w:val="Heading2"/>
+        <w:spacing w:line="240" w:lineRule="auto"/>
         <w:rPr>
           <w:rFonts w:ascii="Nunito" w:hAnsi="Nunito"/>
+          <w:szCs w:val="24"/>
           <w:u w:val="none"/>
         </w:rPr>
       </w:pPr>
       <w:r>
         <w:rPr>
           <w:rFonts w:ascii="Nunito" w:hAnsi="Nunito"/>
+          <w:szCs w:val="24"/>
           <w:u w:val="none"/>
         </w:rPr>
         <w:t>Vectors:</w:t>
@@ -466,16 +474,20 @@
     <w:p>
       <w:pPr>
         <w:pStyle w:val="Heading2"/>
+        <w:spacing w:line="240" w:lineRule="auto"/>
         <w:rPr>
           <w:rFonts w:ascii="Nunito" w:hAnsi="Nunito"/>
+          <w:szCs w:val="24"/>
           <w:u w:val="none"/>
         </w:rPr>
       </w:pPr>
       <w:r>
         <w:rPr>
           <w:rFonts w:ascii="Nunito" w:hAnsi="Nunito"/>
+          <w:szCs w:val="24"/>
           <w:u w:val="none"/>
         </w:rPr>
+        <w:lastRenderedPageBreak/>
         <w:t>Named Vector Members:</w:t>
       </w:r>
     </w:p>
@@ -605,7 +617,25 @@
           <w:color w:val="000000" w:themeColor="text1"/>
           <w:szCs w:val="24"/>
         </w:rPr>
-        <w:t xml:space="preserve">To select multiple elements from a vector, you can add square brackets at the end of it. You can indicate between the brackets what elements should be selected. For example: suppose you want to select the first and the fifth day of the week: use the vector c(1, 5) between the square brackets. For example, the code below selects the first and fifth element of </w:t>
+        <w:t xml:space="preserve">To select multiple elements from a vector, you can add square brackets at the end of it. You can indicate between the brackets what elements should be selected. For example: suppose you want to select the first and the fifth day of the week: use the vector </w:t>
+      </w:r>
+      <w:proofErr w:type="gramStart"/>
+      <w:r>
+        <w:rPr>
+          <w:rFonts w:ascii="Nunito" w:hAnsi="Nunito" w:cs="Segoe UI"/>
+          <w:color w:val="000000" w:themeColor="text1"/>
+          <w:szCs w:val="24"/>
+        </w:rPr>
+        <w:t>c(</w:t>
+      </w:r>
+      <w:proofErr w:type="gramEnd"/>
+      <w:r>
+        <w:rPr>
+          <w:rFonts w:ascii="Nunito" w:hAnsi="Nunito" w:cs="Segoe UI"/>
+          <w:color w:val="000000" w:themeColor="text1"/>
+          <w:szCs w:val="24"/>
+        </w:rPr>
+        <w:t xml:space="preserve">1, 5) between the square brackets. For example, the code below selects the first and fifth element of </w:t>
       </w:r>
       <w:proofErr w:type="spellStart"/>
       <w:r>
@@ -682,14 +712,17 @@
     <w:p>
       <w:pPr>
         <w:pStyle w:val="Heading2"/>
+        <w:spacing w:line="240" w:lineRule="auto"/>
         <w:rPr>
           <w:rFonts w:ascii="Nunito" w:hAnsi="Nunito"/>
+          <w:szCs w:val="24"/>
           <w:u w:val="none"/>
         </w:rPr>
       </w:pPr>
       <w:r>
         <w:rPr>
           <w:rFonts w:ascii="Nunito" w:hAnsi="Nunito"/>
+          <w:szCs w:val="24"/>
           <w:u w:val="none"/>
         </w:rPr>
         <w:t>Matrix:</w:t>
@@ -728,7 +761,25 @@
           <w:color w:val="000000" w:themeColor="text1"/>
           <w:szCs w:val="24"/>
         </w:rPr>
-        <w:t>You can construct a matrix in R with the matrix() function. Consider the following example:</w:t>
+        <w:t xml:space="preserve">You can construct a matrix in R with the </w:t>
+      </w:r>
+      <w:proofErr w:type="gramStart"/>
+      <w:r>
+        <w:rPr>
+          <w:rFonts w:ascii="Nunito" w:hAnsi="Nunito" w:cs="Segoe UI"/>
+          <w:color w:val="000000" w:themeColor="text1"/>
+          <w:szCs w:val="24"/>
+        </w:rPr>
+        <w:t>matrix(</w:t>
+      </w:r>
+      <w:proofErr w:type="gramEnd"/>
+      <w:r>
+        <w:rPr>
+          <w:rFonts w:ascii="Nunito" w:hAnsi="Nunito" w:cs="Segoe UI"/>
+          <w:color w:val="000000" w:themeColor="text1"/>
+          <w:szCs w:val="24"/>
+        </w:rPr>
+        <w:t>) function. Consider the following example:</w:t>
       </w:r>
     </w:p>
     <w:p>
@@ -799,44 +850,52 @@
           <w:color w:val="000000" w:themeColor="text1"/>
           <w:szCs w:val="24"/>
         </w:rPr>
+        <w:t xml:space="preserve">In the </w:t>
+      </w:r>
+      <w:proofErr w:type="gramStart"/>
+      <w:r>
+        <w:rPr>
+          <w:rFonts w:ascii="Nunito" w:hAnsi="Nunito" w:cs="Segoe UI"/>
+          <w:color w:val="000000" w:themeColor="text1"/>
+          <w:szCs w:val="24"/>
+        </w:rPr>
+        <w:t>matrix(</w:t>
+      </w:r>
+      <w:proofErr w:type="gramEnd"/>
+      <w:r>
+        <w:rPr>
+          <w:rFonts w:ascii="Nunito" w:hAnsi="Nunito" w:cs="Segoe UI"/>
+          <w:color w:val="000000" w:themeColor="text1"/>
+          <w:szCs w:val="24"/>
+        </w:rPr>
+        <w:t>) function:</w:t>
+      </w:r>
+    </w:p>
+    <w:p>
+      <w:pPr>
+        <w:spacing w:line="240" w:lineRule="auto"/>
+        <w:rPr>
+          <w:rFonts w:ascii="Nunito" w:hAnsi="Nunito" w:cs="Segoe UI"/>
+          <w:color w:val="000000" w:themeColor="text1"/>
+          <w:szCs w:val="24"/>
+        </w:rPr>
+      </w:pPr>
+      <w:r>
+        <w:rPr>
+          <w:rFonts w:ascii="Nunito" w:hAnsi="Nunito" w:cs="Segoe UI"/>
+          <w:color w:val="000000" w:themeColor="text1"/>
+          <w:szCs w:val="24"/>
+        </w:rPr>
+        <w:t xml:space="preserve">The first argument is the collection of elements that R will arrange into the rows and </w:t>
+      </w:r>
+      <w:r>
+        <w:rPr>
+          <w:rFonts w:ascii="Nunito" w:hAnsi="Nunito" w:cs="Segoe UI"/>
+          <w:color w:val="000000" w:themeColor="text1"/>
+          <w:szCs w:val="24"/>
+        </w:rPr>
         <w:lastRenderedPageBreak/>
-        <w:t xml:space="preserve">In the </w:t>
-      </w:r>
-      <w:proofErr w:type="gramStart"/>
-      <w:r>
-        <w:rPr>
-          <w:rFonts w:ascii="Nunito" w:hAnsi="Nunito" w:cs="Segoe UI"/>
-          <w:color w:val="000000" w:themeColor="text1"/>
-          <w:szCs w:val="24"/>
-        </w:rPr>
-        <w:t>matrix(</w:t>
-      </w:r>
-      <w:proofErr w:type="gramEnd"/>
-      <w:r>
-        <w:rPr>
-          <w:rFonts w:ascii="Nunito" w:hAnsi="Nunito" w:cs="Segoe UI"/>
-          <w:color w:val="000000" w:themeColor="text1"/>
-          <w:szCs w:val="24"/>
-        </w:rPr>
-        <w:t>) function:</w:t>
-      </w:r>
-    </w:p>
-    <w:p>
-      <w:pPr>
-        <w:spacing w:line="240" w:lineRule="auto"/>
-        <w:rPr>
-          <w:rFonts w:ascii="Nunito" w:hAnsi="Nunito" w:cs="Segoe UI"/>
-          <w:color w:val="000000" w:themeColor="text1"/>
-          <w:szCs w:val="24"/>
-        </w:rPr>
-      </w:pPr>
-      <w:r>
-        <w:rPr>
-          <w:rFonts w:ascii="Nunito" w:hAnsi="Nunito" w:cs="Segoe UI"/>
-          <w:color w:val="000000" w:themeColor="text1"/>
-          <w:szCs w:val="24"/>
-        </w:rPr>
-        <w:t xml:space="preserve">The first argument is the collection of elements that R will arrange into the rows and columns of the matrix. Here, we use 1:9 which is a shortcut for </w:t>
+        <w:t xml:space="preserve">columns of the matrix. Here, we use 1:9 which is a shortcut for </w:t>
       </w:r>
       <w:proofErr w:type="gramStart"/>
       <w:r>
@@ -1303,17 +1362,19 @@
     <w:p>
       <w:pPr>
         <w:pStyle w:val="Heading2"/>
+        <w:spacing w:line="240" w:lineRule="auto"/>
         <w:rPr>
           <w:rFonts w:ascii="Nunito" w:hAnsi="Nunito"/>
+          <w:szCs w:val="24"/>
           <w:u w:val="none"/>
         </w:rPr>
       </w:pPr>
       <w:r>
         <w:rPr>
           <w:rFonts w:ascii="Nunito" w:hAnsi="Nunito"/>
+          <w:szCs w:val="24"/>
           <w:u w:val="none"/>
         </w:rPr>
-        <w:lastRenderedPageBreak/>
         <w:t>Functions:</w:t>
       </w:r>
     </w:p>
@@ -1524,25 +1585,25 @@
           <w:color w:val="000000" w:themeColor="text1"/>
           <w:szCs w:val="24"/>
         </w:rPr>
+        <w:t>Some mathematical functions for data science:</w:t>
+      </w:r>
+    </w:p>
+    <w:p>
+      <w:pPr>
+        <w:spacing w:line="240" w:lineRule="auto"/>
+        <w:rPr>
+          <w:rFonts w:ascii="Nunito" w:hAnsi="Nunito" w:cs="Segoe UI"/>
+          <w:color w:val="000000" w:themeColor="text1"/>
+          <w:szCs w:val="24"/>
+        </w:rPr>
+      </w:pPr>
+      <w:r>
+        <w:rPr>
+          <w:rFonts w:ascii="Nunito" w:hAnsi="Nunito" w:cs="Segoe UI"/>
+          <w:color w:val="000000" w:themeColor="text1"/>
+          <w:szCs w:val="24"/>
+        </w:rPr>
         <w:lastRenderedPageBreak/>
-        <w:t>Some mathematical functions for data science:</w:t>
-      </w:r>
-    </w:p>
-    <w:p>
-      <w:pPr>
-        <w:spacing w:line="240" w:lineRule="auto"/>
-        <w:rPr>
-          <w:rFonts w:ascii="Nunito" w:hAnsi="Nunito" w:cs="Segoe UI"/>
-          <w:color w:val="000000" w:themeColor="text1"/>
-          <w:szCs w:val="24"/>
-        </w:rPr>
-      </w:pPr>
-      <w:r>
-        <w:rPr>
-          <w:rFonts w:ascii="Nunito" w:hAnsi="Nunito" w:cs="Segoe UI"/>
-          <w:color w:val="000000" w:themeColor="text1"/>
-          <w:szCs w:val="24"/>
-        </w:rPr>
         <w:drawing>
           <wp:inline distT="0" distB="0" distL="0" distR="0" wp14:anchorId="4D7AD0CA" wp14:editId="75CFCD42">
             <wp:extent cx="6189345" cy="2823845"/>
@@ -1662,9 +1723,186 @@
         </w:rPr>
       </w:pPr>
     </w:p>
+    <w:p>
+      <w:pPr>
+        <w:spacing w:line="240" w:lineRule="auto"/>
+        <w:rPr>
+          <w:rFonts w:ascii="Nunito" w:hAnsi="Nunito" w:cs="Segoe UI"/>
+          <w:color w:val="000000" w:themeColor="text1"/>
+          <w:szCs w:val="24"/>
+        </w:rPr>
+      </w:pPr>
+    </w:p>
+    <w:p>
+      <w:pPr>
+        <w:spacing w:line="240" w:lineRule="auto"/>
+        <w:rPr>
+          <w:rFonts w:ascii="Nunito" w:hAnsi="Nunito" w:cs="Segoe UI"/>
+          <w:color w:val="000000" w:themeColor="text1"/>
+          <w:szCs w:val="24"/>
+        </w:rPr>
+      </w:pPr>
+    </w:p>
+    <w:p>
+      <w:pPr>
+        <w:spacing w:line="240" w:lineRule="auto"/>
+        <w:rPr>
+          <w:rFonts w:ascii="Nunito" w:hAnsi="Nunito" w:cs="Segoe UI"/>
+          <w:color w:val="000000" w:themeColor="text1"/>
+          <w:szCs w:val="24"/>
+        </w:rPr>
+      </w:pPr>
+    </w:p>
+    <w:p>
+      <w:pPr>
+        <w:spacing w:line="240" w:lineRule="auto"/>
+        <w:rPr>
+          <w:rFonts w:ascii="Nunito" w:hAnsi="Nunito" w:cs="Segoe UI"/>
+          <w:color w:val="000000" w:themeColor="text1"/>
+          <w:szCs w:val="24"/>
+        </w:rPr>
+      </w:pPr>
+    </w:p>
+    <w:p>
+      <w:pPr>
+        <w:pStyle w:val="Heading1"/>
+        <w:spacing w:line="240" w:lineRule="auto"/>
+        <w:rPr>
+          <w:rFonts w:ascii="Nunito" w:hAnsi="Nunito"/>
+          <w:szCs w:val="24"/>
+          <w:u w:val="none"/>
+        </w:rPr>
+      </w:pPr>
+      <w:r>
+        <w:rPr>
+          <w:rFonts w:ascii="Nunito" w:hAnsi="Nunito"/>
+          <w:szCs w:val="24"/>
+          <w:u w:val="none"/>
+        </w:rPr>
+        <w:lastRenderedPageBreak/>
+        <w:t xml:space="preserve">Data Manipulation in R – </w:t>
+      </w:r>
+      <w:proofErr w:type="spellStart"/>
+      <w:r>
+        <w:rPr>
+          <w:rFonts w:ascii="Nunito" w:hAnsi="Nunito"/>
+          <w:szCs w:val="24"/>
+          <w:u w:val="none"/>
+        </w:rPr>
+        <w:t>dplyr</w:t>
+      </w:r>
+      <w:proofErr w:type="spellEnd"/>
+    </w:p>
+    <w:p>
+      <w:pPr>
+        <w:spacing w:line="240" w:lineRule="auto"/>
+        <w:rPr>
+          <w:rFonts w:ascii="Nunito" w:hAnsi="Nunito"/>
+          <w:szCs w:val="24"/>
+        </w:rPr>
+      </w:pPr>
+      <w:r>
+        <w:rPr>
+          <w:rFonts w:ascii="Nunito" w:hAnsi="Nunito"/>
+          <w:szCs w:val="24"/>
+        </w:rPr>
+        <w:t xml:space="preserve">The </w:t>
+      </w:r>
+      <w:proofErr w:type="spellStart"/>
+      <w:r>
+        <w:rPr>
+          <w:rFonts w:ascii="Nunito" w:hAnsi="Nunito"/>
+          <w:szCs w:val="24"/>
+        </w:rPr>
+        <w:t>dplyr</w:t>
+      </w:r>
+      <w:proofErr w:type="spellEnd"/>
+      <w:r>
+        <w:rPr>
+          <w:rFonts w:ascii="Nunito" w:hAnsi="Nunito"/>
+          <w:szCs w:val="24"/>
+        </w:rPr>
+        <w:t xml:space="preserve"> package is </w:t>
+      </w:r>
+      <w:r>
+        <w:rPr>
+          <w:rFonts w:ascii="Nunito" w:hAnsi="Nunito"/>
+          <w:szCs w:val="24"/>
+        </w:rPr>
+        <w:t>used to transform and summarize tabular data with rows and columns.</w:t>
+      </w:r>
+    </w:p>
+    <w:p>
+      <w:pPr>
+        <w:spacing w:line="240" w:lineRule="auto"/>
+        <w:rPr>
+          <w:rFonts w:ascii="Nunito" w:hAnsi="Nunito"/>
+          <w:szCs w:val="24"/>
+        </w:rPr>
+      </w:pPr>
+      <w:r>
+        <w:rPr>
+          <w:rFonts w:ascii="Nunito" w:hAnsi="Nunito"/>
+          <w:szCs w:val="24"/>
+        </w:rPr>
+        <w:drawing>
+          <wp:inline distT="0" distB="0" distL="0" distR="0" wp14:anchorId="0853647C" wp14:editId="6A4D3A52">
+            <wp:extent cx="6189345" cy="1916430"/>
+            <wp:effectExtent l="0" t="0" r="0" b="0"/>
+            <wp:docPr id="12" name="Picture 12"/>
+            <wp:cNvGraphicFramePr>
+              <a:graphicFrameLocks xmlns:a="http://schemas.openxmlformats.org/drawingml/2006/main" noChangeAspect="1"/>
+            </wp:cNvGraphicFramePr>
+            <a:graphic xmlns:a="http://schemas.openxmlformats.org/drawingml/2006/main">
+              <a:graphicData uri="http://schemas.openxmlformats.org/drawingml/2006/picture">
+                <pic:pic xmlns:pic="http://schemas.openxmlformats.org/drawingml/2006/picture">
+                  <pic:nvPicPr>
+                    <pic:cNvPr id="1" name=""/>
+                    <pic:cNvPicPr/>
+                  </pic:nvPicPr>
+                  <pic:blipFill>
+                    <a:blip r:embed="rId19"/>
+                    <a:stretch>
+                      <a:fillRect/>
+                    </a:stretch>
+                  </pic:blipFill>
+                  <pic:spPr>
+                    <a:xfrm>
+                      <a:off x="0" y="0"/>
+                      <a:ext cx="6189345" cy="1916430"/>
+                    </a:xfrm>
+                    <a:prstGeom prst="rect">
+                      <a:avLst/>
+                    </a:prstGeom>
+                  </pic:spPr>
+                </pic:pic>
+              </a:graphicData>
+            </a:graphic>
+          </wp:inline>
+        </w:drawing>
+      </w:r>
+    </w:p>
+    <w:p>
+      <w:pPr>
+        <w:spacing w:line="240" w:lineRule="auto"/>
+        <w:rPr>
+          <w:rFonts w:ascii="Nunito" w:hAnsi="Nunito"/>
+          <w:szCs w:val="24"/>
+        </w:rPr>
+      </w:pPr>
+    </w:p>
+    <w:p>
+      <w:pPr>
+        <w:spacing w:line="240" w:lineRule="auto"/>
+        <w:rPr>
+          <w:rFonts w:ascii="Nunito" w:hAnsi="Nunito"/>
+          <w:szCs w:val="24"/>
+        </w:rPr>
+      </w:pPr>
+    </w:p>
     <w:sectPr>
-      <w:headerReference w:type="default" r:id="rId19"/>
-      <w:footerReference w:type="default" r:id="rId20"/>
+      <w:headerReference w:type="default" r:id="rId20"/>
+      <w:footerReference w:type="default" r:id="rId21"/>
       <w:pgSz w:w="11907" w:h="16839" w:code="9"/>
       <w:pgMar w:top="1440" w:right="1080" w:bottom="1440" w:left="1080" w:header="720" w:footer="720" w:gutter="0"/>
       <w:pgBorders w:offsetFrom="page">

</xml_diff>